<commit_message>
Written design documentation for our implementation, updated document formatting.
</commit_message>
<xml_diff>
--- a/documentation/Req 3 v2.docx
+++ b/documentation/Req 3 v2.docx
@@ -91,124 +91,257 @@
       <w:pPr>
         <w:rPr>
           <w:b/>
-          <w:sz w:val="40"/>
-          <w:szCs w:val="40"/>
+          <w:sz w:val="24"/>
+          <w:szCs w:val="24"/>
         </w:rPr>
       </w:pPr>
       <w:r>
         <w:rPr>
           <w:b/>
-          <w:sz w:val="40"/>
-          <w:szCs w:val="40"/>
+          <w:sz w:val="24"/>
+          <w:szCs w:val="24"/>
         </w:rPr>
         <w:t>Documentation</w:t>
       </w:r>
     </w:p>
     <w:p>
-      <w:pPr>
-        <w:autoSpaceDE w:val="0"/>
-        <w:autoSpaceDN w:val="0"/>
-        <w:adjustRightInd w:val="0"/>
-        <w:spacing w:after="0" w:line="240" w:lineRule="auto"/>
-        <w:rPr>
-          <w:rFonts w:cs="Consolas"/>
-          <w:b/>
-          <w:color w:val="000000"/>
-        </w:rPr>
-      </w:pPr>
-      <w:r>
-        <w:rPr>
-          <w:rFonts w:cs="Consolas"/>
-          <w:b/>
-          <w:color w:val="000000"/>
-        </w:rPr>
-        <w:t>Data Structures</w:t>
-      </w:r>
-    </w:p>
-    <w:p>
-      <w:pPr>
-        <w:autoSpaceDE w:val="0"/>
-        <w:autoSpaceDN w:val="0"/>
-        <w:adjustRightInd w:val="0"/>
-        <w:spacing w:after="0" w:line="240" w:lineRule="auto"/>
-        <w:rPr>
-          <w:rFonts w:cs="Consolas"/>
-          <w:color w:val="000000"/>
-        </w:rPr>
-      </w:pPr>
-    </w:p>
-    <w:p>
-      <w:r>
-        <w:t>Our design attempts to solve turn-taking by having player nodes connect to a verification process, via a buffer with an any2one connection to stop dead and live-locking.  The verification process will request from the controller which player's turn it should be, and then check this against the player ID of the player trying to send a pair.  If these do not match, the verification process should send a signal to the player saying, “It is not your turn.”</w:t>
-      </w:r>
-    </w:p>
-    <w:p>
-      <w:pPr>
-        <w:autoSpaceDE w:val="0"/>
-        <w:autoSpaceDN w:val="0"/>
-        <w:adjustRightInd w:val="0"/>
-        <w:spacing w:after="0" w:line="240" w:lineRule="auto"/>
-        <w:rPr>
-          <w:rFonts w:cs="Consolas"/>
-          <w:b/>
-          <w:color w:val="000000"/>
-        </w:rPr>
-      </w:pPr>
-      <w:r>
-        <w:rPr>
-          <w:rFonts w:cs="Consolas"/>
-          <w:b/>
-          <w:color w:val="000000"/>
-        </w:rPr>
-        <w:t>Communication Structures</w:t>
-      </w:r>
-    </w:p>
-    <w:p/>
-    <w:p>
-      <w:r>
-        <w:t>Enrolment will be handled by only allowing it in-between games.  The controller will be modified to ask, upon completion of a game, if another game would like to be played.  If Player 1 (defined as the host of the game, in this situation) says yes, they will be asked if the game should continue with the current players or if some should be added or removed.  At this time, players will be allowed to connect to the game and the 'host' player will be able to confirm that</w:t>
-      </w:r>
-      <w:r>
-        <w:t xml:space="preserve"> the game is ready to proceed. </w:t>
-      </w:r>
-    </w:p>
-    <w:p>
-      <w:r>
-        <w:rPr>
-          <w:rFonts w:cs="Consolas"/>
-          <w:b/>
-          <w:color w:val="000000"/>
-        </w:rPr>
-        <w:t>User Interactions</w:t>
-      </w:r>
-    </w:p>
-    <w:p>
-      <w:r>
-        <w:t>Each player will have a dedicated channel between the controller and themselves (net2one); this means that to handle showing all players which cards have been flipped, plus showing when a valid pair has been found, a signal should be sent to the controller updating the game board.  The controller can then send a signal in parallel to all remaining players updating them on the board’s new look.  Should the pair not be valid, then the current button system will remain in place.</w:t>
-      </w:r>
-    </w:p>
-    <w:p/>
-    <w:p/>
-    <w:p/>
-    <w:p/>
-    <w:p/>
-    <w:p/>
-    <w:p/>
-    <w:p/>
-    <w:p/>
-    <w:p/>
-    <w:p>
-      <w:pPr>
-        <w:rPr>
-          <w:b/>
-          <w:i/>
-        </w:rPr>
-      </w:pPr>
-      <w:r>
-        <w:rPr>
-          <w:b/>
-          <w:sz w:val="40"/>
-          <w:szCs w:val="40"/>
+      <w:r>
+        <w:t xml:space="preserve">There are two major additions to the supplied implementation: </w:t>
+      </w:r>
+      <w:r>
+        <w:t>enforcing turn taking for participating players</w:t>
+      </w:r>
+      <w:r>
+        <w:t xml:space="preserve"> and updating the board during gameplay for all players.</w:t>
+      </w:r>
+    </w:p>
+    <w:p>
+      <w:r>
+        <w:t>Each player has an ID called ‘myPlayerID’. For it to be a player</w:t>
+      </w:r>
+      <w:r>
+        <w:t>’</w:t>
+      </w:r>
+      <w:r>
+        <w:t>s turn this</w:t>
+      </w:r>
+      <w:r>
+        <w:t xml:space="preserve"> ID</w:t>
+      </w:r>
+      <w:r>
+        <w:t xml:space="preserve"> value must be equal to a variable</w:t>
+      </w:r>
+      <w:r>
+        <w:t>,</w:t>
+      </w:r>
+      <w:r>
+        <w:t xml:space="preserve"> called ‘turnCounter’</w:t>
+      </w:r>
+      <w:r>
+        <w:t>,</w:t>
+      </w:r>
+      <w:r>
+        <w:t xml:space="preserve"> created in the ControllerManager and passed to th</w:t>
+      </w:r>
+      <w:r>
+        <w:t>e PlayerManager via the GameDetails class.</w:t>
+      </w:r>
+      <w:r>
+        <w:t xml:space="preserve"> Whenever a player </w:t>
+      </w:r>
+      <w:r>
+        <w:t xml:space="preserve">has selected a mismatching pair and </w:t>
+      </w:r>
+      <w:r>
+        <w:t xml:space="preserve">presses the ‘NEXT TURN’ button on the UI an instance of the new </w:t>
+      </w:r>
+      <w:r>
+        <w:t>Next</w:t>
+      </w:r>
+      <w:r>
+        <w:t xml:space="preserve">Turn </w:t>
+      </w:r>
+      <w:r>
+        <w:t xml:space="preserve">class </w:t>
+      </w:r>
+      <w:r>
+        <w:t xml:space="preserve">(which stores the player’s ID) </w:t>
+      </w:r>
+      <w:r>
+        <w:t xml:space="preserve">is written to </w:t>
+      </w:r>
+      <w:r>
+        <w:t>the ControllerManager where it calculates the next value for ‘turnCounter’</w:t>
+      </w:r>
+      <w:r>
+        <w:t xml:space="preserve"> so that the next player’s </w:t>
+      </w:r>
+      <w:r>
+        <w:t>turn can start. Depending on who</w:t>
+      </w:r>
+      <w:r>
+        <w:t>se</w:t>
+      </w:r>
+      <w:r>
+        <w:t xml:space="preserve"> turn was last it either </w:t>
+      </w:r>
+      <w:r>
+        <w:t xml:space="preserve">increments the value of the ‘turnCounter’ by 1 </w:t>
+      </w:r>
+      <w:r>
+        <w:t xml:space="preserve"> or sets it back to 0 </w:t>
+      </w:r>
+      <w:r>
+        <w:t xml:space="preserve">(starting back with the first player in the game) </w:t>
+      </w:r>
+      <w:r>
+        <w:t>and sends it back to the Playe</w:t>
+      </w:r>
+      <w:r>
+        <w:t>rManager.</w:t>
+      </w:r>
+    </w:p>
+    <w:p>
+      <w:r>
+        <w:t>In the supplied im</w:t>
+      </w:r>
+      <w:r>
+        <w:t>pl</w:t>
+      </w:r>
+      <w:r>
+        <w:t>ementation</w:t>
+      </w:r>
+      <w:r>
+        <w:t xml:space="preserve"> the board was updated to the players w</w:t>
+      </w:r>
+      <w:r>
+        <w:t>hen a matching pair was claimed, sending the ‘chosenPairs[]’ values, as well as the player and game ID</w:t>
+      </w:r>
+      <w:r>
+        <w:t>,</w:t>
+      </w:r>
+      <w:r>
+        <w:t xml:space="preserve"> to the ControllerManage</w:t>
+      </w:r>
+      <w:r>
+        <w:t>r.</w:t>
+      </w:r>
+      <w:r>
+        <w:t xml:space="preserve"> </w:t>
+      </w:r>
+      <w:r>
+        <w:t xml:space="preserve">Now those values are </w:t>
+      </w:r>
+      <w:r>
+        <w:t xml:space="preserve">also </w:t>
+      </w:r>
+      <w:r>
+        <w:t xml:space="preserve">sent to the ControllerManager through a new class called </w:t>
+      </w:r>
+      <w:r>
+        <w:t>Update</w:t>
+      </w:r>
+      <w:r>
+        <w:t xml:space="preserve">. </w:t>
+      </w:r>
+      <w:r>
+        <w:t>An</w:t>
+      </w:r>
+      <w:r>
+        <w:t xml:space="preserve"> instance of Update </w:t>
+      </w:r>
+      <w:r>
+        <w:t>is written to the ControllerManager whenever a single square is exposed, as well as when a mismatching pair is found.</w:t>
+      </w:r>
+      <w:r>
+        <w:t xml:space="preserve"> When this happens the ControllerManager writes those values back to the </w:t>
+      </w:r>
+      <w:r>
+        <w:t>PlayerManager</w:t>
+      </w:r>
+      <w:r>
+        <w:t xml:space="preserve"> where a new case in the</w:t>
+      </w:r>
+      <w:r>
+        <w:t xml:space="preserve"> </w:t>
+      </w:r>
+      <w:r>
+        <w:t>outerAlt</w:t>
+      </w:r>
+      <w:r>
+        <w:t xml:space="preserve"> switch</w:t>
+      </w:r>
+      <w:r>
+        <w:t xml:space="preserve"> (called </w:t>
+      </w:r>
+      <w:r>
+        <w:t>CONTROLLER</w:t>
+      </w:r>
+      <w:r>
+        <w:t xml:space="preserve">) </w:t>
+      </w:r>
+      <w:r>
+        <w:t>update</w:t>
+      </w:r>
+      <w:r>
+        <w:t>s</w:t>
+      </w:r>
+      <w:r>
+        <w:t xml:space="preserve"> the board for all players</w:t>
+      </w:r>
+      <w:r>
+        <w:t xml:space="preserve"> using the values received</w:t>
+      </w:r>
+      <w:r>
+        <w:t>.</w:t>
+      </w:r>
+    </w:p>
+    <w:p>
+      <w:r>
+        <w:t>As there are no new communication channels, the process network diagram (shown below) is the same as the original implementation.</w:t>
+      </w:r>
+      <w:r>
+        <w:t xml:space="preserve"> </w:t>
+      </w:r>
+      <w:r>
+        <w:t>T</w:t>
+      </w:r>
+      <w:r>
+        <w:t xml:space="preserve">o </w:t>
+      </w:r>
+      <w:r>
+        <w:t xml:space="preserve">help visualise the discussed </w:t>
+      </w:r>
+      <w:r>
+        <w:t>additions t</w:t>
+      </w:r>
+      <w:r>
+        <w:t>he channel interaction sequence can</w:t>
+      </w:r>
+      <w:r>
+        <w:t xml:space="preserve"> </w:t>
+      </w:r>
+      <w:r>
+        <w:t xml:space="preserve">also </w:t>
+      </w:r>
+      <w:r>
+        <w:t>be found below</w:t>
+      </w:r>
+      <w:r>
+        <w:t>.</w:t>
+      </w:r>
+    </w:p>
+    <w:p>
+      <w:r>
+        <w:br w:type="column"/>
+      </w:r>
+      <w:bookmarkStart w:id="0" w:name="_GoBack"/>
+      <w:bookmarkEnd w:id="0"/>
+      <w:r>
+        <w:rPr>
+          <w:b/>
+          <w:sz w:val="24"/>
+          <w:szCs w:val="24"/>
         </w:rPr>
         <w:lastRenderedPageBreak/>
         <w:t>Process Network Diagram</w:t>
@@ -253,25 +386,45 @@
       </w:r>
     </w:p>
     <w:p>
+      <w:pPr>
+        <w:rPr>
+          <w:sz w:val="24"/>
+          <w:szCs w:val="24"/>
+        </w:rPr>
+      </w:pPr>
       <w:r>
         <w:br w:type="column"/>
       </w:r>
       <w:r>
         <w:rPr>
           <w:b/>
-          <w:sz w:val="40"/>
-          <w:szCs w:val="40"/>
+          <w:sz w:val="24"/>
+          <w:szCs w:val="24"/>
         </w:rPr>
         <w:lastRenderedPageBreak/>
         <w:t>Channel Interaction Sequence</w:t>
       </w:r>
-      <w:bookmarkStart w:id="0" w:name="_GoBack"/>
-      <w:bookmarkEnd w:id="0"/>
+      <w:r>
+        <w:rPr>
+          <w:b/>
+          <w:sz w:val="24"/>
+          <w:szCs w:val="24"/>
+        </w:rPr>
+        <w:tab/>
+      </w:r>
+      <w:r>
+        <w:rPr>
+          <w:b/>
+          <w:sz w:val="24"/>
+          <w:szCs w:val="24"/>
+        </w:rPr>
+        <w:tab/>
+      </w:r>
     </w:p>
     <w:p>
       <w:r>
         <w:pict>
-          <v:shape id="_x0000_i1026" type="#_x0000_t75" style="width:450.9pt;height:582.9pt">
+          <v:shape id="_x0000_i1026" type="#_x0000_t75" style="width:451.2pt;height:583.2pt">
             <v:imagedata r:id="rId7" o:title="Channel Interaction Sequence"/>
           </v:shape>
         </w:pict>

</xml_diff>